<commit_message>
Minor updates to Git doc
</commit_message>
<xml_diff>
--- a/src/resources/documents/GitBasics.docx
+++ b/src/resources/documents/GitBasics.docx
@@ -274,15 +274,7 @@
           <w:szCs w:val="40"/>
           <w:lang w:val="en-US"/>
         </w:rPr>
-        <w:t>user.</w:t>
-      </w:r>
-      <w:r>
-        <w:rPr>
-          <w:sz w:val="40"/>
-          <w:szCs w:val="40"/>
-          <w:lang w:val="en-US"/>
-        </w:rPr>
-        <w:t>email</w:t>
+        <w:t>user.email</w:t>
       </w:r>
       <w:proofErr w:type="spellEnd"/>
       <w:proofErr w:type="gramEnd"/>
@@ -1918,37 +1910,17 @@
           <w:szCs w:val="40"/>
           <w:lang w:val="en-US"/>
         </w:rPr>
-        <w:t xml:space="preserve">git merge </w:t>
-      </w:r>
-      <w:r>
-        <w:rPr>
-          <w:b/>
-          <w:bCs/>
-          <w:sz w:val="40"/>
-          <w:szCs w:val="40"/>
-          <w:lang w:val="en-US"/>
-        </w:rPr>
-        <w:t>feature/</w:t>
-      </w:r>
-      <w:r>
-        <w:rPr>
-          <w:b/>
-          <w:bCs/>
-          <w:sz w:val="40"/>
-          <w:szCs w:val="40"/>
-          <w:lang w:val="en-US"/>
-        </w:rPr>
-        <w:t xml:space="preserve"> </w:t>
-      </w:r>
-      <w:r>
-        <w:rPr>
-          <w:b/>
-          <w:bCs/>
-          <w:sz w:val="40"/>
-          <w:szCs w:val="40"/>
-          <w:lang w:val="en-US"/>
-        </w:rPr>
-        <w:t>multiply</w:t>
+        <w:t>git merge feature/</w:t>
+      </w:r>
+      <w:r>
+        <w:rPr>
+          <w:b/>
+          <w:bCs/>
+          <w:sz w:val="40"/>
+          <w:szCs w:val="40"/>
+          <w:lang w:val="en-US"/>
+        </w:rPr>
+        <w:t xml:space="preserve"> multiply</w:t>
       </w:r>
     </w:p>
     <w:p>
@@ -2494,7 +2466,17 @@
           <w:sz w:val="40"/>
           <w:szCs w:val="40"/>
         </w:rPr>
-        <w:t>git push -u origin main</w:t>
+        <w:t xml:space="preserve">git push -u origin </w:t>
+      </w:r>
+      <w:r>
+        <w:rPr>
+          <w:rStyle w:val="user-select-contain"/>
+          <w:rFonts w:ascii="Menlo" w:hAnsi="Menlo" w:cs="Menlo"/>
+          <w:color w:val="24292F"/>
+          <w:sz w:val="40"/>
+          <w:szCs w:val="40"/>
+        </w:rPr>
+        <w:t>master</w:t>
       </w:r>
     </w:p>
     <w:p>
@@ -2767,17 +2749,7 @@
           <w:sz w:val="40"/>
           <w:szCs w:val="40"/>
         </w:rPr>
-        <w:t>-u origin</w:t>
-      </w:r>
-      <w:r>
-        <w:rPr>
-          <w:rStyle w:val="user-select-contain"/>
-          <w:rFonts w:ascii="Menlo" w:hAnsi="Menlo" w:cs="Menlo"/>
-          <w:color w:val="24292F"/>
-          <w:sz w:val="40"/>
-          <w:szCs w:val="40"/>
-        </w:rPr>
-        <w:t xml:space="preserve"> dev</w:t>
+        <w:t>-u origin dev</w:t>
       </w:r>
     </w:p>
     <w:p>

</xml_diff>